<commit_message>
uvData done, first activity layout
</commit_message>
<xml_diff>
--- a/Docs/doku.docx
+++ b/Docs/doku.docx
@@ -712,23 +712,15 @@
         <w:rPr>
           <w:lang w:val="en-US"/>
         </w:rPr>
-        <w:t>Unittests</w:t>
+        <w:t>Architektur</w:t>
       </w:r>
       <w:proofErr w:type="spellEnd"/>
       <w:r>
         <w:rPr>
           <w:lang w:val="en-US"/>
         </w:rPr>
-        <w:t xml:space="preserve"> und </w:t>
-      </w:r>
-      <w:proofErr w:type="spellStart"/>
-      <w:r>
-        <w:rPr>
-          <w:lang w:val="en-US"/>
-        </w:rPr>
-        <w:t>Architektur</w:t>
-      </w:r>
-      <w:proofErr w:type="spellEnd"/>
+        <w:t xml:space="preserve"> und Layout</w:t>
+      </w:r>
       <w:r>
         <w:rPr>
           <w:lang w:val="en-US"/>
@@ -758,6 +750,11 @@
           <w:lang w:val="en-US"/>
         </w:rPr>
         <w:tab/>
+      </w:r>
+      <w:r>
+        <w:rPr>
+          <w:lang w:val="en-US"/>
+        </w:rPr>
         <w:t>-&gt; Dominik</w:t>
       </w:r>
     </w:p>
@@ -768,16 +765,36 @@
           <w:ilvl w:val="0"/>
           <w:numId w:val="2"/>
         </w:numPr>
-      </w:pPr>
-      <w:r>
-        <w:t>1: Feature 1 bis 4: sonnenverlauf.de o</w:t>
-      </w:r>
-      <w:r>
-        <w:t xml:space="preserve">der </w:t>
+        <w:rPr>
+          <w:lang w:val="en-US"/>
+        </w:rPr>
+      </w:pPr>
+      <w:r>
+        <w:rPr>
+          <w:lang w:val="en-US"/>
+        </w:rPr>
+        <w:t xml:space="preserve">1: Service </w:t>
       </w:r>
       <w:proofErr w:type="spellStart"/>
       <w:r>
-        <w:t>metaweather</w:t>
+        <w:rPr>
+          <w:lang w:val="en-US"/>
+        </w:rPr>
+        <w:t>für</w:t>
+      </w:r>
+      <w:proofErr w:type="spellEnd"/>
+      <w:r>
+        <w:rPr>
+          <w:lang w:val="en-US"/>
+        </w:rPr>
+        <w:t xml:space="preserve"> </w:t>
+      </w:r>
+      <w:proofErr w:type="spellStart"/>
+      <w:r>
+        <w:rPr>
+          <w:lang w:val="en-US"/>
+        </w:rPr>
+        <w:t>Werteverwaltung</w:t>
       </w:r>
       <w:proofErr w:type="spellEnd"/>
     </w:p>
@@ -788,44 +805,18 @@
           <w:ilvl w:val="0"/>
           <w:numId w:val="2"/>
         </w:numPr>
-        <w:rPr>
-          <w:lang w:val="en-US"/>
-        </w:rPr>
-      </w:pPr>
-      <w:r>
-        <w:rPr>
-          <w:lang w:val="en-US"/>
-        </w:rPr>
-        <w:t xml:space="preserve">1: UV-Index </w:t>
+      </w:pPr>
+      <w:r>
+        <w:t>1: sonnenverlauf.de o</w:t>
+      </w:r>
+      <w:r>
+        <w:t xml:space="preserve">der </w:t>
       </w:r>
       <w:proofErr w:type="spellStart"/>
       <w:r>
-        <w:rPr>
-          <w:lang w:val="en-US"/>
-        </w:rPr>
-        <w:t>aus</w:t>
+        <w:t>metaweather</w:t>
       </w:r>
       <w:proofErr w:type="spellEnd"/>
-      <w:r>
-        <w:rPr>
-          <w:lang w:val="en-US"/>
-        </w:rPr>
-        <w:t xml:space="preserve"> API (</w:t>
-      </w:r>
-      <w:proofErr w:type="spellStart"/>
-      <w:r>
-        <w:rPr>
-          <w:lang w:val="en-US"/>
-        </w:rPr>
-        <w:t>openweathermap</w:t>
-      </w:r>
-      <w:proofErr w:type="spellEnd"/>
-      <w:r>
-        <w:rPr>
-          <w:lang w:val="en-US"/>
-        </w:rPr>
-        <w:t>)</w:t>
-      </w:r>
     </w:p>
     <w:p>
       <w:pPr>
@@ -842,10 +833,35 @@
         <w:rPr>
           <w:lang w:val="en-US"/>
         </w:rPr>
-        <w:t xml:space="preserve">2: </w:t>
-      </w:r>
-      <w:r>
-        <w:t xml:space="preserve">PV-Panel </w:t>
+        <w:t xml:space="preserve">1: UV-Index </w:t>
+      </w:r>
+      <w:proofErr w:type="spellStart"/>
+      <w:r>
+        <w:rPr>
+          <w:lang w:val="en-US"/>
+        </w:rPr>
+        <w:t>aus</w:t>
+      </w:r>
+      <w:proofErr w:type="spellEnd"/>
+      <w:r>
+        <w:rPr>
+          <w:lang w:val="en-US"/>
+        </w:rPr>
+        <w:t xml:space="preserve"> API (</w:t>
+      </w:r>
+      <w:proofErr w:type="spellStart"/>
+      <w:r>
+        <w:rPr>
+          <w:lang w:val="en-US"/>
+        </w:rPr>
+        <w:t>openweathermap</w:t>
+      </w:r>
+      <w:proofErr w:type="spellEnd"/>
+      <w:r>
+        <w:rPr>
+          <w:lang w:val="en-US"/>
+        </w:rPr>
+        <w:t>)</w:t>
       </w:r>
     </w:p>
     <w:p>
@@ -855,12 +871,41 @@
           <w:ilvl w:val="0"/>
           <w:numId w:val="2"/>
         </w:numPr>
-      </w:pPr>
-      <w:r>
-        <w:t>2: vor und zurück in a</w:t>
-      </w:r>
-      <w:r>
-        <w:t>ndere</w:t>
+        <w:rPr>
+          <w:lang w:val="en-US"/>
+        </w:rPr>
+      </w:pPr>
+      <w:r>
+        <w:rPr>
+          <w:lang w:val="en-US"/>
+        </w:rPr>
+        <w:t xml:space="preserve">1: info </w:t>
+      </w:r>
+      <w:r>
+        <w:rPr>
+          <w:lang w:val="en-US"/>
+        </w:rPr>
+        <w:t>“</w:t>
+      </w:r>
+      <w:proofErr w:type="spellStart"/>
+      <w:r>
+        <w:rPr>
+          <w:lang w:val="en-US"/>
+        </w:rPr>
+        <w:t>widet</w:t>
+      </w:r>
+      <w:proofErr w:type="spellEnd"/>
+      <w:r>
+        <w:rPr>
+          <w:lang w:val="en-US"/>
+        </w:rPr>
+        <w:t>”</w:t>
+      </w:r>
+      <w:r>
+        <w:rPr>
+          <w:lang w:val="en-US"/>
+        </w:rPr>
+        <w:t xml:space="preserve"> (i Buttons)</w:t>
       </w:r>
     </w:p>
     <w:p>
@@ -870,7 +915,118 @@
           <w:ilvl w:val="0"/>
           <w:numId w:val="2"/>
         </w:numPr>
-      </w:pPr>
+        <w:rPr>
+          <w:lang w:val="en-US"/>
+        </w:rPr>
+      </w:pPr>
+      <w:r>
+        <w:rPr>
+          <w:lang w:val="en-US"/>
+        </w:rPr>
+        <w:t xml:space="preserve">2: </w:t>
+      </w:r>
+      <w:r>
+        <w:t>PV-Panel</w:t>
+      </w:r>
+    </w:p>
+    <w:p>
+      <w:pPr>
+        <w:pStyle w:val="Listenabsatz"/>
+        <w:numPr>
+          <w:ilvl w:val="0"/>
+          <w:numId w:val="2"/>
+        </w:numPr>
+      </w:pPr>
+      <w:r>
+        <w:t xml:space="preserve">2: vor und zurück </w:t>
+      </w:r>
+      <w:r>
+        <w:t>(Tage)</w:t>
+      </w:r>
+    </w:p>
+    <w:p>
+      <w:pPr>
+        <w:pStyle w:val="Listenabsatz"/>
+        <w:numPr>
+          <w:ilvl w:val="0"/>
+          <w:numId w:val="2"/>
+        </w:numPr>
+      </w:pPr>
+      <w:r>
+        <w:t xml:space="preserve">2: </w:t>
+      </w:r>
+      <w:r>
+        <w:t>Schöner designen: Schrift, Rand etc</w:t>
+      </w:r>
+      <w:bookmarkStart w:id="0" w:name="_GoBack"/>
+      <w:bookmarkEnd w:id="0"/>
+    </w:p>
+    <w:p>
+      <w:pPr>
+        <w:pStyle w:val="Listenabsatz"/>
+        <w:numPr>
+          <w:ilvl w:val="0"/>
+          <w:numId w:val="2"/>
+        </w:numPr>
+      </w:pPr>
+      <w:r>
+        <w:t>3: andere Orte</w:t>
+      </w:r>
+      <w:r>
+        <w:t xml:space="preserve"> auswählen</w:t>
+      </w:r>
+    </w:p>
+    <w:p/>
+    <w:p/>
+    <w:p>
+      <w:proofErr w:type="spellStart"/>
+      <w:r>
+        <w:t>DoInBackground</w:t>
+      </w:r>
+      <w:proofErr w:type="spellEnd"/>
+      <w:r>
+        <w:t xml:space="preserve"> </w:t>
+      </w:r>
+      <w:proofErr w:type="spellStart"/>
+      <w:r>
+        <w:t>AsyncTast</w:t>
+      </w:r>
+      <w:proofErr w:type="spellEnd"/>
+      <w:r>
+        <w:t xml:space="preserve"> </w:t>
+      </w:r>
+      <w:proofErr w:type="spellStart"/>
+      <w:r>
+        <w:t>etc</w:t>
+      </w:r>
+      <w:proofErr w:type="spellEnd"/>
+      <w:r>
+        <w:t>:</w:t>
+      </w:r>
+    </w:p>
+    <w:p>
+      <w:hyperlink r:id="rId9" w:history="1">
+        <w:r>
+          <w:rPr>
+            <w:rStyle w:val="Hyperlink"/>
+          </w:rPr>
+          <w:t>https://stackoverflow.com/questions/6343166/how-do-i-fix-android-os-networkonmainthreadexception?page=1&amp;tab=votes#tab-top</w:t>
+        </w:r>
+      </w:hyperlink>
+    </w:p>
+    <w:p/>
+    <w:p>
+      <w:proofErr w:type="spellStart"/>
+      <w:r>
+        <w:t>Consume</w:t>
+      </w:r>
+      <w:proofErr w:type="spellEnd"/>
+      <w:r>
+        <w:t xml:space="preserve"> </w:t>
+      </w:r>
+      <w:r>
+        <w:t>http Übung 4</w:t>
+      </w:r>
       <w:r>
         <w:br w:type="page"/>
       </w:r>
@@ -886,7 +1042,21 @@
           <w:b/>
         </w:rPr>
         <w:lastRenderedPageBreak/>
-        <w:t>Erfüllung Technische Anforderungen</w:t>
+        <w:t xml:space="preserve">Erfüllung </w:t>
+      </w:r>
+      <w:proofErr w:type="gramStart"/>
+      <w:r>
+        <w:rPr>
+          <w:b/>
+        </w:rPr>
+        <w:t>Technische</w:t>
+      </w:r>
+      <w:proofErr w:type="gramEnd"/>
+      <w:r>
+        <w:rPr>
+          <w:b/>
+        </w:rPr>
+        <w:t xml:space="preserve"> Anforderungen</w:t>
       </w:r>
     </w:p>
     <w:p>
@@ -922,7 +1092,7 @@
                     <pic:cNvPicPr/>
                   </pic:nvPicPr>
                   <pic:blipFill>
-                    <a:blip r:embed="rId9"/>
+                    <a:blip r:embed="rId10"/>
                     <a:stretch>
                       <a:fillRect/>
                     </a:stretch>
@@ -977,6 +1147,11 @@
       </w:r>
     </w:p>
     <w:p>
+      <w:pPr>
+        <w:rPr>
+          <w:lang w:val="en-US"/>
+        </w:rPr>
+      </w:pPr>
       <w:r>
         <w:rPr>
           <w:lang w:val="en-US"/>
@@ -1041,22 +1216,13 @@
         </w:rPr>
         <w:t>)</w:t>
       </w:r>
-      <w:r>
-        <w:rPr>
-          <w:lang w:val="en-US"/>
-        </w:rPr>
-        <w:t xml:space="preserve"> resp. </w:t>
-      </w:r>
-      <w:r>
-        <w:t xml:space="preserve">Anf. Nr. </w:t>
-      </w:r>
-      <w:r>
-        <w:t>2 Service-Komponente</w:t>
-      </w:r>
-    </w:p>
-    <w:p>
-      <w:r>
-        <w:t>6: Unittest für Features</w:t>
+    </w:p>
+    <w:p>
+      <w:r>
+        <w:t xml:space="preserve">6: </w:t>
+      </w:r>
+      <w:r>
+        <w:t>Service für Werteverwaltung der API / Persistenz</w:t>
       </w:r>
     </w:p>
     <w:p>
@@ -1127,7 +1293,7 @@
                     </pic:cNvPicPr>
                   </pic:nvPicPr>
                   <pic:blipFill>
-                    <a:blip r:embed="rId10">
+                    <a:blip r:embed="rId11">
                       <a:extLst>
                         <a:ext uri="{28A0092B-C50C-407E-A947-70E740481C1C}">
                           <a14:useLocalDpi xmlns:a14="http://schemas.microsoft.com/office/drawing/2010/main" val="0"/>
@@ -1158,8 +1324,6 @@
           </wp:inline>
         </w:drawing>
       </w:r>
-      <w:bookmarkStart w:id="0" w:name="_GoBack"/>
-      <w:bookmarkEnd w:id="0"/>
     </w:p>
     <w:sectPr>
       <w:pgSz w:w="11906" w:h="16838"/>
@@ -1843,6 +2007,41 @@
       <w:contextualSpacing/>
     </w:pPr>
   </w:style>
+  <w:style w:type="character" w:styleId="Hyperlink">
+    <w:name w:val="Hyperlink"/>
+    <w:basedOn w:val="Absatz-Standardschriftart"/>
+    <w:uiPriority w:val="99"/>
+    <w:unhideWhenUsed/>
+    <w:rsid w:val="001816DF"/>
+    <w:rPr>
+      <w:color w:val="0563C1" w:themeColor="hyperlink"/>
+      <w:u w:val="single"/>
+    </w:rPr>
+  </w:style>
+  <w:style w:type="character" w:styleId="NichtaufgelsteErwhnung">
+    <w:name w:val="Unresolved Mention"/>
+    <w:basedOn w:val="Absatz-Standardschriftart"/>
+    <w:uiPriority w:val="99"/>
+    <w:semiHidden/>
+    <w:unhideWhenUsed/>
+    <w:rsid w:val="001816DF"/>
+    <w:rPr>
+      <w:color w:val="808080"/>
+      <w:shd w:val="clear" w:color="auto" w:fill="E6E6E6"/>
+    </w:rPr>
+  </w:style>
+  <w:style w:type="character" w:styleId="BesuchterLink">
+    <w:name w:val="FollowedHyperlink"/>
+    <w:basedOn w:val="Absatz-Standardschriftart"/>
+    <w:uiPriority w:val="99"/>
+    <w:semiHidden/>
+    <w:unhideWhenUsed/>
+    <w:rsid w:val="009C7467"/>
+    <w:rPr>
+      <w:color w:val="954F72" w:themeColor="followedHyperlink"/>
+      <w:u w:val="single"/>
+    </w:rPr>
+  </w:style>
 </w:styles>
 </file>
 

</xml_diff>

<commit_message>
InfoBoxes done, refactoring uvData, sunDataAPI started...
</commit_message>
<xml_diff>
--- a/Docs/doku.docx
+++ b/Docs/doku.docx
@@ -539,58 +539,28 @@
         </w:numPr>
       </w:pPr>
       <w:r>
-        <w:t xml:space="preserve">Netzwerk </w:t>
-      </w:r>
-      <w:proofErr w:type="spellStart"/>
-      <w:r>
-        <w:t>location</w:t>
-      </w:r>
-      <w:proofErr w:type="spellEnd"/>
-      <w:r>
-        <w:t xml:space="preserve"> (</w:t>
-      </w:r>
-      <w:proofErr w:type="spellStart"/>
-      <w:r>
-        <w:t>holly</w:t>
-      </w:r>
-      <w:proofErr w:type="spellEnd"/>
-      <w:r>
-        <w:t xml:space="preserve"> </w:t>
-      </w:r>
-      <w:proofErr w:type="spellStart"/>
-      <w:r>
-        <w:t>pond</w:t>
-      </w:r>
-      <w:proofErr w:type="spellEnd"/>
-      <w:r>
-        <w:t xml:space="preserve">?) =&gt; was kommt von </w:t>
-      </w:r>
-      <w:proofErr w:type="spellStart"/>
-      <w:r>
-        <w:t>location</w:t>
-      </w:r>
-      <w:proofErr w:type="spellEnd"/>
-      <w:r>
-        <w:t xml:space="preserve"> </w:t>
-      </w:r>
-      <w:proofErr w:type="spellStart"/>
-      <w:r>
-        <w:t>manager</w:t>
-      </w:r>
-      <w:proofErr w:type="spellEnd"/>
-      <w:r>
-        <w:t>? Mögl</w:t>
-      </w:r>
-      <w:r>
-        <w:t xml:space="preserve">icherweise «Menu» für </w:t>
-      </w:r>
-      <w:proofErr w:type="spellStart"/>
-      <w:r>
-        <w:t>location</w:t>
-      </w:r>
-      <w:proofErr w:type="spellEnd"/>
-      <w:r>
-        <w:t xml:space="preserve"> auswählen oder fix… </w:t>
+        <w:t>1: sonnenverlauf.de o</w:t>
+      </w:r>
+      <w:r>
+        <w:t xml:space="preserve">der </w:t>
+      </w:r>
+      <w:proofErr w:type="spellStart"/>
+      <w:r>
+        <w:t>metaweather</w:t>
+      </w:r>
+      <w:proofErr w:type="spellEnd"/>
+      <w:r>
+        <w:tab/>
+      </w:r>
+      <w:r>
+        <w:tab/>
+      </w:r>
+      <w:r>
+        <w:tab/>
+      </w:r>
+      <w:r>
+        <w:tab/>
+        <w:t>-&gt; Dominik</w:t>
       </w:r>
     </w:p>
     <w:p>
@@ -602,29 +572,13 @@
         </w:numPr>
       </w:pPr>
       <w:r>
-        <w:t>1: sonnenverlauf.de o</w:t>
-      </w:r>
-      <w:r>
-        <w:t xml:space="preserve">der </w:t>
-      </w:r>
-      <w:proofErr w:type="spellStart"/>
-      <w:r>
-        <w:t>metaweather</w:t>
-      </w:r>
-      <w:proofErr w:type="spellEnd"/>
-      <w:r>
-        <w:tab/>
-      </w:r>
-      <w:r>
-        <w:tab/>
-      </w:r>
-      <w:r>
-        <w:tab/>
-      </w:r>
-      <w:r>
-        <w:tab/>
-        <w:t>-&gt; Dominik</w:t>
-      </w:r>
+        <w:rPr>
+          <w:lang w:val="en-US"/>
+        </w:rPr>
+        <w:t>2: PV-Panel API</w:t>
+      </w:r>
+      <w:bookmarkStart w:id="0" w:name="_GoBack"/>
+      <w:bookmarkEnd w:id="0"/>
     </w:p>
     <w:p>
       <w:pPr>
@@ -633,46 +587,88 @@
           <w:ilvl w:val="0"/>
           <w:numId w:val="2"/>
         </w:numPr>
-        <w:rPr>
-          <w:lang w:val="en-US"/>
-        </w:rPr>
-      </w:pPr>
-      <w:r>
-        <w:rPr>
-          <w:lang w:val="en-US"/>
-        </w:rPr>
-        <w:t>1: UV-Index</w:t>
-      </w:r>
-      <w:r>
-        <w:rPr>
-          <w:lang w:val="en-US"/>
-        </w:rPr>
+      </w:pPr>
+      <w:r>
+        <w:t xml:space="preserve">Netzwerk </w:t>
+      </w:r>
+      <w:proofErr w:type="spellStart"/>
+      <w:r>
+        <w:t>location</w:t>
+      </w:r>
+      <w:proofErr w:type="spellEnd"/>
+      <w:r>
+        <w:t xml:space="preserve"> (</w:t>
+      </w:r>
+      <w:proofErr w:type="spellStart"/>
+      <w:r>
+        <w:t>holly</w:t>
+      </w:r>
+      <w:proofErr w:type="spellEnd"/>
+      <w:r>
         <w:t xml:space="preserve"> </w:t>
       </w:r>
-      <w:r>
-        <w:rPr>
-          <w:lang w:val="en-US"/>
-        </w:rPr>
-        <w:t>If else von sunburn / vitamin</w:t>
-      </w:r>
-      <w:r>
-        <w:rPr>
-          <w:lang w:val="en-US"/>
-        </w:rPr>
-        <w:tab/>
-      </w:r>
-      <w:r>
-        <w:rPr>
-          <w:lang w:val="en-US"/>
-        </w:rPr>
-        <w:tab/>
-      </w:r>
-      <w:r>
-        <w:rPr>
-          <w:lang w:val="en-US"/>
-        </w:rPr>
-        <w:tab/>
-        <w:t>-&gt; Dominik</w:t>
+      <w:proofErr w:type="spellStart"/>
+      <w:r>
+        <w:t>pond</w:t>
+      </w:r>
+      <w:proofErr w:type="spellEnd"/>
+      <w:r>
+        <w:t xml:space="preserve">?) =&gt; was kommt von </w:t>
+      </w:r>
+      <w:proofErr w:type="spellStart"/>
+      <w:r>
+        <w:t>location</w:t>
+      </w:r>
+      <w:proofErr w:type="spellEnd"/>
+      <w:r>
+        <w:t xml:space="preserve"> </w:t>
+      </w:r>
+      <w:proofErr w:type="spellStart"/>
+      <w:r>
+        <w:t>manager</w:t>
+      </w:r>
+      <w:proofErr w:type="spellEnd"/>
+      <w:r>
+        <w:t>? Mögl</w:t>
+      </w:r>
+      <w:r>
+        <w:t xml:space="preserve">icherweise «Menu» für </w:t>
+      </w:r>
+      <w:proofErr w:type="spellStart"/>
+      <w:r>
+        <w:t>location</w:t>
+      </w:r>
+      <w:proofErr w:type="spellEnd"/>
+      <w:r>
+        <w:t xml:space="preserve"> auswählen oder fix… </w:t>
+      </w:r>
+    </w:p>
+    <w:p>
+      <w:pPr>
+        <w:rPr>
+          <w:lang w:val="en-US"/>
+        </w:rPr>
+      </w:pPr>
+    </w:p>
+    <w:p>
+      <w:pPr>
+        <w:rPr>
+          <w:lang w:val="en-US"/>
+        </w:rPr>
+      </w:pPr>
+      <w:proofErr w:type="spellStart"/>
+      <w:r>
+        <w:rPr>
+          <w:lang w:val="en-US"/>
+        </w:rPr>
+        <w:t>Weitere</w:t>
+      </w:r>
+      <w:proofErr w:type="spellEnd"/>
+      <w:r>
+        <w:rPr>
+          <w:lang w:val="en-US"/>
+        </w:rPr>
+        <w:t>:</w:t>
       </w:r>
     </w:p>
     <w:p>
@@ -682,87 +678,18 @@
           <w:ilvl w:val="0"/>
           <w:numId w:val="2"/>
         </w:numPr>
-        <w:rPr>
-          <w:lang w:val="en-US"/>
-        </w:rPr>
-      </w:pPr>
-      <w:r>
-        <w:rPr>
-          <w:lang w:val="en-US"/>
-        </w:rPr>
-        <w:t xml:space="preserve">1: info </w:t>
-      </w:r>
-      <w:r>
-        <w:rPr>
-          <w:lang w:val="en-US"/>
-        </w:rPr>
-        <w:t>“</w:t>
-      </w:r>
-      <w:proofErr w:type="spellStart"/>
-      <w:r>
-        <w:rPr>
-          <w:lang w:val="en-US"/>
-        </w:rPr>
-        <w:t>widet</w:t>
-      </w:r>
-      <w:proofErr w:type="spellEnd"/>
-      <w:r>
-        <w:rPr>
-          <w:lang w:val="en-US"/>
-        </w:rPr>
-        <w:t>”</w:t>
-      </w:r>
-      <w:r>
-        <w:rPr>
-          <w:lang w:val="en-US"/>
-        </w:rPr>
-        <w:t xml:space="preserve"> (</w:t>
-      </w:r>
-      <w:proofErr w:type="spellStart"/>
-      <w:r>
-        <w:rPr>
-          <w:lang w:val="en-US"/>
-        </w:rPr>
-        <w:t>i</w:t>
-      </w:r>
-      <w:proofErr w:type="spellEnd"/>
-      <w:r>
-        <w:rPr>
-          <w:lang w:val="en-US"/>
-        </w:rPr>
-        <w:t xml:space="preserve"> Buttons)</w:t>
-      </w:r>
-      <w:r>
-        <w:rPr>
-          <w:lang w:val="en-US"/>
-        </w:rPr>
-        <w:tab/>
-      </w:r>
-      <w:r>
-        <w:rPr>
-          <w:lang w:val="en-US"/>
-        </w:rPr>
-        <w:tab/>
-      </w:r>
-      <w:r>
-        <w:rPr>
-          <w:lang w:val="en-US"/>
-        </w:rPr>
-        <w:tab/>
-      </w:r>
-      <w:r>
-        <w:rPr>
-          <w:lang w:val="en-US"/>
-        </w:rPr>
-        <w:tab/>
-      </w:r>
-      <w:r>
-        <w:rPr>
-          <w:lang w:val="en-US"/>
-        </w:rPr>
-        <w:tab/>
-        <w:t>-&gt; Dominik</w:t>
-      </w:r>
+      </w:pPr>
+      <w:r>
+        <w:t xml:space="preserve">Verschönerung Text, Farben, </w:t>
+      </w:r>
+      <w:r>
+        <w:t xml:space="preserve">Schrift, Rand </w:t>
+      </w:r>
+      <w:proofErr w:type="spellStart"/>
+      <w:r>
+        <w:t>etc</w:t>
+      </w:r>
+      <w:proofErr w:type="spellEnd"/>
     </w:p>
     <w:p>
       <w:pPr>
@@ -771,52 +698,6 @@
           <w:ilvl w:val="0"/>
           <w:numId w:val="2"/>
         </w:numPr>
-        <w:rPr>
-          <w:lang w:val="en-US"/>
-        </w:rPr>
-      </w:pPr>
-      <w:r>
-        <w:rPr>
-          <w:lang w:val="en-US"/>
-        </w:rPr>
-        <w:t>2: PV-Panel API</w:t>
-      </w:r>
-    </w:p>
-    <w:p>
-      <w:pPr>
-        <w:rPr>
-          <w:lang w:val="en-US"/>
-        </w:rPr>
-      </w:pPr>
-    </w:p>
-    <w:p>
-      <w:pPr>
-        <w:rPr>
-          <w:lang w:val="en-US"/>
-        </w:rPr>
-      </w:pPr>
-      <w:proofErr w:type="spellStart"/>
-      <w:r>
-        <w:rPr>
-          <w:lang w:val="en-US"/>
-        </w:rPr>
-        <w:t>Weitere</w:t>
-      </w:r>
-      <w:proofErr w:type="spellEnd"/>
-      <w:r>
-        <w:rPr>
-          <w:lang w:val="en-US"/>
-        </w:rPr>
-        <w:t>:</w:t>
-      </w:r>
-    </w:p>
-    <w:p>
-      <w:pPr>
-        <w:pStyle w:val="Listenabsatz"/>
-        <w:numPr>
-          <w:ilvl w:val="0"/>
-          <w:numId w:val="2"/>
-        </w:numPr>
       </w:pPr>
       <w:r>
         <w:t xml:space="preserve">2: vor und zurück </w:t>
@@ -824,20 +705,8 @@
       <w:r>
         <w:t>(Tage)</w:t>
       </w:r>
-    </w:p>
-    <w:p>
-      <w:pPr>
-        <w:pStyle w:val="Listenabsatz"/>
-        <w:numPr>
-          <w:ilvl w:val="0"/>
-          <w:numId w:val="2"/>
-        </w:numPr>
-      </w:pPr>
-      <w:r>
-        <w:t xml:space="preserve">2: </w:t>
-      </w:r>
-      <w:r>
-        <w:t>Schöner designen: Schrift, Rand etc</w:t>
+      <w:r>
+        <w:t xml:space="preserve"> richtige Werte</w:t>
       </w:r>
     </w:p>
     <w:p>
@@ -1209,8 +1078,6 @@
           <w:lang w:val="en-US"/>
         </w:rPr>
       </w:pPr>
-      <w:bookmarkStart w:id="0" w:name="_GoBack"/>
-      <w:bookmarkEnd w:id="0"/>
     </w:p>
     <w:sectPr>
       <w:pgSz w:w="11906" w:h="16838"/>

</xml_diff>